<commit_message>
Update from Park Ridge
Wild Pokemon Encounter Rate
New Mega/Alternate Form Sheet
Last Alternate form Pokemon added to regional dex
Last 4 alternate forms added to mega sheet. Turntitar, Corrupted Porygon, Thunder Altaria, Boarock
Multiple Form Sheet Updated
Pokemon Sheet Updated
</commit_message>
<xml_diff>
--- a/Data Input Sheets/New Mega Forms for Heart and Soul.docx
+++ b/Data Input Sheets/New Mega Forms for Heart and Soul.docx
@@ -162,9 +162,11 @@
             <w:pPr>
               <w:jc w:val="center"/>
             </w:pPr>
+            <w:proofErr w:type="spellStart"/>
             <w:r>
               <w:t>CharizarditeZ</w:t>
             </w:r>
+            <w:proofErr w:type="spellEnd"/>
           </w:p>
         </w:tc>
         <w:tc>
@@ -229,9 +231,11 @@
             <w:pPr>
               <w:jc w:val="center"/>
             </w:pPr>
+            <w:proofErr w:type="spellStart"/>
             <w:r>
               <w:t>Flygon</w:t>
             </w:r>
+            <w:proofErr w:type="spellEnd"/>
           </w:p>
         </w:tc>
         <w:tc>
@@ -242,9 +246,11 @@
             <w:pPr>
               <w:jc w:val="center"/>
             </w:pPr>
+            <w:proofErr w:type="spellStart"/>
             <w:r>
               <w:t>Flygonite</w:t>
             </w:r>
+            <w:proofErr w:type="spellEnd"/>
           </w:p>
         </w:tc>
         <w:tc>
@@ -309,9 +315,11 @@
             <w:pPr>
               <w:jc w:val="center"/>
             </w:pPr>
+            <w:proofErr w:type="spellStart"/>
             <w:r>
               <w:t>Swanna</w:t>
             </w:r>
+            <w:proofErr w:type="spellEnd"/>
           </w:p>
         </w:tc>
         <w:tc>
@@ -322,9 +330,11 @@
             <w:pPr>
               <w:jc w:val="center"/>
             </w:pPr>
+            <w:proofErr w:type="spellStart"/>
             <w:r>
               <w:t>Swannite</w:t>
             </w:r>
+            <w:proofErr w:type="spellEnd"/>
           </w:p>
         </w:tc>
         <w:tc>
@@ -389,9 +399,11 @@
             <w:pPr>
               <w:jc w:val="center"/>
             </w:pPr>
+            <w:proofErr w:type="spellStart"/>
             <w:r>
               <w:t>Emolga</w:t>
             </w:r>
+            <w:proofErr w:type="spellEnd"/>
           </w:p>
         </w:tc>
         <w:tc>
@@ -402,9 +414,11 @@
             <w:pPr>
               <w:jc w:val="center"/>
             </w:pPr>
+            <w:proofErr w:type="spellStart"/>
             <w:r>
               <w:t>Emolgite</w:t>
             </w:r>
+            <w:proofErr w:type="spellEnd"/>
           </w:p>
         </w:tc>
         <w:tc>
@@ -469,9 +483,11 @@
             <w:pPr>
               <w:jc w:val="center"/>
             </w:pPr>
+            <w:proofErr w:type="spellStart"/>
             <w:r>
               <w:t>Hawlucha</w:t>
             </w:r>
+            <w:proofErr w:type="spellEnd"/>
           </w:p>
         </w:tc>
         <w:tc>
@@ -482,9 +498,11 @@
             <w:pPr>
               <w:jc w:val="center"/>
             </w:pPr>
+            <w:proofErr w:type="spellStart"/>
             <w:r>
               <w:t>Hawluchite</w:t>
             </w:r>
+            <w:proofErr w:type="spellEnd"/>
           </w:p>
         </w:tc>
         <w:tc>
@@ -549,9 +567,11 @@
             <w:pPr>
               <w:jc w:val="center"/>
             </w:pPr>
+            <w:proofErr w:type="spellStart"/>
             <w:r>
               <w:t>Noivern</w:t>
             </w:r>
+            <w:proofErr w:type="spellEnd"/>
           </w:p>
         </w:tc>
         <w:tc>
@@ -562,9 +582,11 @@
             <w:pPr>
               <w:jc w:val="center"/>
             </w:pPr>
+            <w:proofErr w:type="spellStart"/>
             <w:r>
               <w:t>Noivite</w:t>
             </w:r>
+            <w:proofErr w:type="spellEnd"/>
           </w:p>
         </w:tc>
         <w:tc>
@@ -588,9 +610,11 @@
             <w:pPr>
               <w:jc w:val="center"/>
             </w:pPr>
+            <w:proofErr w:type="spellStart"/>
             <w:r>
               <w:t>Speedboost</w:t>
             </w:r>
+            <w:proofErr w:type="spellEnd"/>
           </w:p>
         </w:tc>
         <w:tc>
@@ -629,9 +653,11 @@
             <w:pPr>
               <w:jc w:val="center"/>
             </w:pPr>
+            <w:proofErr w:type="spellStart"/>
             <w:r>
               <w:t>Bellossom</w:t>
             </w:r>
+            <w:proofErr w:type="spellEnd"/>
           </w:p>
         </w:tc>
         <w:tc>
@@ -642,9 +668,11 @@
             <w:pPr>
               <w:jc w:val="center"/>
             </w:pPr>
+            <w:proofErr w:type="spellStart"/>
             <w:r>
               <w:t>Bellossite</w:t>
             </w:r>
+            <w:proofErr w:type="spellEnd"/>
           </w:p>
         </w:tc>
         <w:tc>
@@ -709,9 +737,11 @@
             <w:pPr>
               <w:jc w:val="center"/>
             </w:pPr>
+            <w:proofErr w:type="spellStart"/>
             <w:r>
               <w:t>Granbull</w:t>
             </w:r>
+            <w:proofErr w:type="spellEnd"/>
           </w:p>
         </w:tc>
         <w:tc>
@@ -722,9 +752,11 @@
             <w:pPr>
               <w:jc w:val="center"/>
             </w:pPr>
+            <w:proofErr w:type="spellStart"/>
             <w:r>
               <w:t>Granbulite</w:t>
             </w:r>
+            <w:proofErr w:type="spellEnd"/>
           </w:p>
         </w:tc>
         <w:tc>
@@ -789,9 +821,11 @@
             <w:pPr>
               <w:jc w:val="center"/>
             </w:pPr>
+            <w:proofErr w:type="spellStart"/>
             <w:r>
               <w:t>Ursaring</w:t>
             </w:r>
+            <w:proofErr w:type="spellEnd"/>
           </w:p>
         </w:tc>
         <w:tc>
@@ -802,9 +836,11 @@
             <w:pPr>
               <w:jc w:val="center"/>
             </w:pPr>
+            <w:proofErr w:type="spellStart"/>
             <w:r>
               <w:t>Ursarite</w:t>
             </w:r>
+            <w:proofErr w:type="spellEnd"/>
           </w:p>
         </w:tc>
         <w:tc>
@@ -948,12 +984,12 @@
         <w:tblLook w:val="04A0" w:firstRow="1" w:lastRow="0" w:firstColumn="1" w:lastColumn="0" w:noHBand="0" w:noVBand="1"/>
       </w:tblPr>
       <w:tblGrid>
-        <w:gridCol w:w="1998"/>
-        <w:gridCol w:w="1865"/>
-        <w:gridCol w:w="1759"/>
-        <w:gridCol w:w="1747"/>
+        <w:gridCol w:w="1997"/>
+        <w:gridCol w:w="1863"/>
+        <w:gridCol w:w="1754"/>
+        <w:gridCol w:w="1757"/>
         <w:gridCol w:w="2164"/>
-        <w:gridCol w:w="1584"/>
+        <w:gridCol w:w="1582"/>
       </w:tblGrid>
       <w:tr>
         <w:trPr>
@@ -987,8 +1023,16 @@
               <w:rPr>
                 <w:b/>
               </w:rPr>
-              <w:t>Special Moveset</w:t>
-            </w:r>
+              <w:t xml:space="preserve">Special </w:t>
+            </w:r>
+            <w:proofErr w:type="spellStart"/>
+            <w:r>
+              <w:rPr>
+                <w:b/>
+              </w:rPr>
+              <w:t>Moveset</w:t>
+            </w:r>
+            <w:proofErr w:type="spellEnd"/>
           </w:p>
         </w:tc>
         <w:tc>
@@ -1137,7 +1181,15 @@
               <w:jc w:val="center"/>
             </w:pPr>
             <w:r>
-              <w:t>Reward catch all magikarp forms</w:t>
+              <w:t xml:space="preserve">Reward catch all </w:t>
+            </w:r>
+            <w:proofErr w:type="spellStart"/>
+            <w:r>
+              <w:t>magikarp</w:t>
+            </w:r>
+            <w:proofErr w:type="spellEnd"/>
+            <w:r>
+              <w:t xml:space="preserve"> forms</w:t>
             </w:r>
           </w:p>
         </w:tc>
@@ -1155,8 +1207,18 @@
               <w:jc w:val="center"/>
             </w:pPr>
             <w:r>
+              <w:t>Frost Free</w:t>
+            </w:r>
+          </w:p>
+          <w:p>
+            <w:pPr>
+              <w:jc w:val="center"/>
+            </w:pPr>
+            <w:proofErr w:type="spellStart"/>
+            <w:r>
               <w:t>Butterfree</w:t>
             </w:r>
+            <w:proofErr w:type="spellEnd"/>
           </w:p>
         </w:tc>
         <w:tc>
@@ -1194,7 +1256,7 @@
               <w:jc w:val="center"/>
             </w:pPr>
             <w:r>
-              <w:t>Slush Rush</w:t>
+              <w:t>Snow Warning</w:t>
             </w:r>
           </w:p>
         </w:tc>
@@ -1220,7 +1282,15 @@
               <w:jc w:val="center"/>
             </w:pPr>
             <w:r>
-              <w:t>Trade for butterfree in viridian forest</w:t>
+              <w:t xml:space="preserve">Trade for </w:t>
+            </w:r>
+            <w:proofErr w:type="spellStart"/>
+            <w:r>
+              <w:t>butterfree</w:t>
+            </w:r>
+            <w:proofErr w:type="spellEnd"/>
+            <w:r>
+              <w:t xml:space="preserve"> in viridian forest</w:t>
             </w:r>
           </w:p>
         </w:tc>
@@ -1306,7 +1376,15 @@
               <w:jc w:val="center"/>
             </w:pPr>
             <w:r>
-              <w:t>Find in Ash’s House on Alol Isle</w:t>
+              <w:t xml:space="preserve">Find in Ash’s House on </w:t>
+            </w:r>
+            <w:proofErr w:type="spellStart"/>
+            <w:r>
+              <w:t>Alol</w:t>
+            </w:r>
+            <w:proofErr w:type="spellEnd"/>
+            <w:r>
+              <w:t xml:space="preserve"> Isle</w:t>
             </w:r>
           </w:p>
         </w:tc>
@@ -1324,8 +1402,23 @@
               <w:jc w:val="center"/>
             </w:pPr>
             <w:r>
+              <w:t xml:space="preserve">Pegasus </w:t>
+            </w:r>
+            <w:proofErr w:type="spellStart"/>
+            <w:r>
               <w:t>Rapidash</w:t>
             </w:r>
+            <w:proofErr w:type="spellEnd"/>
+          </w:p>
+          <w:p>
+            <w:pPr>
+              <w:jc w:val="center"/>
+            </w:pPr>
+            <w:proofErr w:type="spellStart"/>
+            <w:r>
+              <w:t>Rapidash</w:t>
+            </w:r>
+            <w:proofErr w:type="spellEnd"/>
           </w:p>
         </w:tc>
         <w:tc>
@@ -1389,8 +1482,13 @@
               <w:jc w:val="center"/>
             </w:pPr>
             <w:r>
-              <w:t>Bike path for Ponyta</w:t>
-            </w:r>
+              <w:t xml:space="preserve">Bike path for </w:t>
+            </w:r>
+            <w:proofErr w:type="spellStart"/>
+            <w:r>
+              <w:t>Ponyta</w:t>
+            </w:r>
+            <w:proofErr w:type="spellEnd"/>
           </w:p>
         </w:tc>
       </w:tr>
@@ -1406,9 +1504,24 @@
             <w:pPr>
               <w:jc w:val="center"/>
             </w:pPr>
+            <w:proofErr w:type="spellStart"/>
+            <w:r>
+              <w:t>Tiki</w:t>
+            </w:r>
+            <w:proofErr w:type="spellEnd"/>
+            <w:r>
+              <w:t xml:space="preserve"> Slash</w:t>
+            </w:r>
+          </w:p>
+          <w:p>
+            <w:pPr>
+              <w:jc w:val="center"/>
+            </w:pPr>
+            <w:proofErr w:type="spellStart"/>
             <w:r>
               <w:t>Aegislash</w:t>
             </w:r>
+            <w:proofErr w:type="spellEnd"/>
           </w:p>
         </w:tc>
         <w:tc>
@@ -1472,8 +1585,13 @@
               <w:jc w:val="center"/>
             </w:pPr>
             <w:r>
-              <w:t>Factory for gyarados</w:t>
-            </w:r>
+              <w:t xml:space="preserve">Factory for </w:t>
+            </w:r>
+            <w:proofErr w:type="spellStart"/>
+            <w:r>
+              <w:t>gyarados</w:t>
+            </w:r>
+            <w:proofErr w:type="spellEnd"/>
           </w:p>
         </w:tc>
       </w:tr>
@@ -1490,8 +1608,23 @@
               <w:jc w:val="center"/>
             </w:pPr>
             <w:r>
+              <w:t xml:space="preserve">Cruella de </w:t>
+            </w:r>
+            <w:proofErr w:type="spellStart"/>
+            <w:r>
+              <w:t>Cinno</w:t>
+            </w:r>
+            <w:proofErr w:type="spellEnd"/>
+          </w:p>
+          <w:p>
+            <w:pPr>
+              <w:jc w:val="center"/>
+            </w:pPr>
+            <w:proofErr w:type="spellStart"/>
+            <w:r>
               <w:t>Cincinno</w:t>
             </w:r>
+            <w:proofErr w:type="spellEnd"/>
           </w:p>
         </w:tc>
         <w:tc>
@@ -1555,8 +1688,13 @@
               <w:jc w:val="center"/>
             </w:pPr>
             <w:r>
-              <w:t>Saffron for Raticate</w:t>
-            </w:r>
+              <w:t xml:space="preserve">Saffron for </w:t>
+            </w:r>
+            <w:proofErr w:type="spellStart"/>
+            <w:r>
+              <w:t>Raticate</w:t>
+            </w:r>
+            <w:proofErr w:type="spellEnd"/>
           </w:p>
         </w:tc>
       </w:tr>
@@ -1573,8 +1711,26 @@
               <w:jc w:val="center"/>
             </w:pPr>
             <w:r>
-              <w:t>Salamance</w:t>
-            </w:r>
+              <w:t xml:space="preserve">Dive </w:t>
+            </w:r>
+            <w:proofErr w:type="spellStart"/>
+            <w:r>
+              <w:t>Mance</w:t>
+            </w:r>
+            <w:proofErr w:type="spellEnd"/>
+          </w:p>
+          <w:p>
+            <w:pPr>
+              <w:jc w:val="center"/>
+            </w:pPr>
+            <w:proofErr w:type="spellStart"/>
+            <w:r>
+              <w:t>Salame</w:t>
+            </w:r>
+            <w:r>
+              <w:t>nce</w:t>
+            </w:r>
+            <w:proofErr w:type="spellEnd"/>
           </w:p>
         </w:tc>
         <w:tc>
@@ -1638,8 +1794,19 @@
               <w:jc w:val="center"/>
             </w:pPr>
             <w:r>
-              <w:t>Cinnabar for Shlizzard</w:t>
-            </w:r>
+              <w:t>Cinnabar</w:t>
+            </w:r>
+            <w:r>
+              <w:t xml:space="preserve"> Poke Center</w:t>
+            </w:r>
+            <w:r>
+              <w:t xml:space="preserve"> for </w:t>
+            </w:r>
+            <w:proofErr w:type="spellStart"/>
+            <w:r>
+              <w:t>Shlizzard</w:t>
+            </w:r>
+            <w:proofErr w:type="spellEnd"/>
           </w:p>
         </w:tc>
       </w:tr>
@@ -1656,8 +1823,23 @@
               <w:jc w:val="center"/>
             </w:pPr>
             <w:r>
+              <w:t xml:space="preserve">Black </w:t>
+            </w:r>
+            <w:proofErr w:type="spellStart"/>
+            <w:r>
               <w:t>Vivillion</w:t>
             </w:r>
+            <w:proofErr w:type="spellEnd"/>
+          </w:p>
+          <w:p>
+            <w:pPr>
+              <w:jc w:val="center"/>
+            </w:pPr>
+            <w:proofErr w:type="spellStart"/>
+            <w:r>
+              <w:t>Vivillion</w:t>
+            </w:r>
+            <w:proofErr w:type="spellEnd"/>
           </w:p>
         </w:tc>
         <w:tc>
@@ -1720,9 +1902,19 @@
             <w:pPr>
               <w:jc w:val="center"/>
             </w:pPr>
-            <w:r>
-              <w:t>Cherrygrove for Ariados</w:t>
-            </w:r>
+            <w:proofErr w:type="spellStart"/>
+            <w:r>
+              <w:t>Cherrygrove</w:t>
+            </w:r>
+            <w:proofErr w:type="spellEnd"/>
+            <w:r>
+              <w:t xml:space="preserve"> for </w:t>
+            </w:r>
+            <w:proofErr w:type="spellStart"/>
+            <w:r>
+              <w:t>Ariados</w:t>
+            </w:r>
+            <w:proofErr w:type="spellEnd"/>
           </w:p>
         </w:tc>
       </w:tr>
@@ -1738,10 +1930,22 @@
             <w:pPr>
               <w:jc w:val="center"/>
             </w:pPr>
+            <w:proofErr w:type="spellStart"/>
             <w:r>
               <w:lastRenderedPageBreak/>
+              <w:t>Sundra</w:t>
+            </w:r>
+            <w:proofErr w:type="spellEnd"/>
+          </w:p>
+          <w:p>
+            <w:pPr>
+              <w:jc w:val="center"/>
+            </w:pPr>
+            <w:proofErr w:type="spellStart"/>
+            <w:r>
               <w:t>Goodra</w:t>
             </w:r>
+            <w:proofErr w:type="spellEnd"/>
           </w:p>
         </w:tc>
         <w:tc>
@@ -1805,8 +2009,13 @@
               <w:jc w:val="center"/>
             </w:pPr>
             <w:r>
-              <w:t>Rock tunnel for Magmar</w:t>
-            </w:r>
+              <w:t xml:space="preserve">Rock tunnel for </w:t>
+            </w:r>
+            <w:proofErr w:type="spellStart"/>
+            <w:r>
+              <w:t>Magmar</w:t>
+            </w:r>
+            <w:proofErr w:type="spellEnd"/>
           </w:p>
         </w:tc>
       </w:tr>
@@ -1822,9 +2031,21 @@
             <w:pPr>
               <w:jc w:val="center"/>
             </w:pPr>
+            <w:proofErr w:type="spellStart"/>
+            <w:r>
+              <w:t>Trumpshoos</w:t>
+            </w:r>
+            <w:proofErr w:type="spellEnd"/>
+          </w:p>
+          <w:p>
+            <w:pPr>
+              <w:jc w:val="center"/>
+            </w:pPr>
+            <w:proofErr w:type="spellStart"/>
             <w:r>
               <w:t>Gumshoos</w:t>
             </w:r>
+            <w:proofErr w:type="spellEnd"/>
           </w:p>
         </w:tc>
         <w:tc>
@@ -1887,8 +2108,13 @@
             <w:pPr>
               <w:jc w:val="center"/>
             </w:pPr>
-            <w:r>
-              <w:t>Primeape at Dojo</w:t>
+            <w:proofErr w:type="spellStart"/>
+            <w:r>
+              <w:t>Primeape</w:t>
+            </w:r>
+            <w:proofErr w:type="spellEnd"/>
+            <w:r>
+              <w:t xml:space="preserve"> at Dojo</w:t>
             </w:r>
           </w:p>
         </w:tc>
@@ -1905,9 +2131,21 @@
             <w:pPr>
               <w:jc w:val="center"/>
             </w:pPr>
+            <w:proofErr w:type="spellStart"/>
+            <w:r>
+              <w:t>Creedomnible</w:t>
+            </w:r>
+            <w:proofErr w:type="spellEnd"/>
+          </w:p>
+          <w:p>
+            <w:pPr>
+              <w:jc w:val="center"/>
+            </w:pPr>
+            <w:proofErr w:type="spellStart"/>
             <w:r>
               <w:t>Crabominable</w:t>
             </w:r>
+            <w:proofErr w:type="spellEnd"/>
           </w:p>
         </w:tc>
         <w:tc>
@@ -1970,8 +2208,13 @@
             <w:pPr>
               <w:jc w:val="center"/>
             </w:pPr>
-            <w:r>
-              <w:t>Machoke at dojo</w:t>
+            <w:proofErr w:type="spellStart"/>
+            <w:r>
+              <w:t>Machoke</w:t>
+            </w:r>
+            <w:proofErr w:type="spellEnd"/>
+            <w:r>
+              <w:t xml:space="preserve"> at dojo</w:t>
             </w:r>
           </w:p>
         </w:tc>
@@ -1989,8 +2232,13 @@
               <w:jc w:val="center"/>
             </w:pPr>
             <w:r>
-              <w:t>Hip Hop Oricorio</w:t>
-            </w:r>
+              <w:t xml:space="preserve">Hip Hop </w:t>
+            </w:r>
+            <w:proofErr w:type="spellStart"/>
+            <w:r>
+              <w:t>Oricorio</w:t>
+            </w:r>
+            <w:proofErr w:type="spellEnd"/>
           </w:p>
         </w:tc>
         <w:tc>
@@ -2053,8 +2301,13 @@
             <w:pPr>
               <w:jc w:val="center"/>
             </w:pPr>
-            <w:r>
-              <w:t>Shellder route 25</w:t>
+            <w:proofErr w:type="spellStart"/>
+            <w:r>
+              <w:t>Shellder</w:t>
+            </w:r>
+            <w:proofErr w:type="spellEnd"/>
+            <w:r>
+              <w:t xml:space="preserve"> route 25</w:t>
             </w:r>
           </w:p>
         </w:tc>
@@ -2071,9 +2324,11 @@
             <w:pPr>
               <w:jc w:val="center"/>
             </w:pPr>
+            <w:proofErr w:type="spellStart"/>
             <w:r>
               <w:t>Salizzle</w:t>
             </w:r>
+            <w:proofErr w:type="spellEnd"/>
           </w:p>
         </w:tc>
         <w:tc>
@@ -2136,8 +2391,13 @@
             <w:pPr>
               <w:jc w:val="center"/>
             </w:pPr>
-            <w:r>
-              <w:t>Graveler at Mt. Moon Exit</w:t>
+            <w:proofErr w:type="spellStart"/>
+            <w:r>
+              <w:t>Graveler</w:t>
+            </w:r>
+            <w:proofErr w:type="spellEnd"/>
+            <w:r>
+              <w:t xml:space="preserve"> at Mt. Moon Exit</w:t>
             </w:r>
           </w:p>
         </w:tc>
@@ -2154,9 +2414,11 @@
             <w:pPr>
               <w:jc w:val="center"/>
             </w:pPr>
+            <w:proofErr w:type="spellStart"/>
             <w:r>
               <w:t>Dramma</w:t>
             </w:r>
+            <w:proofErr w:type="spellEnd"/>
           </w:p>
         </w:tc>
         <w:tc>
@@ -2237,9 +2499,11 @@
             <w:pPr>
               <w:jc w:val="center"/>
             </w:pPr>
+            <w:proofErr w:type="spellStart"/>
             <w:r>
               <w:t>Shitfisk</w:t>
             </w:r>
+            <w:proofErr w:type="spellEnd"/>
           </w:p>
         </w:tc>
         <w:tc>
@@ -2253,13 +2517,439 @@
             <w:r>
               <w:t xml:space="preserve">Venom Drench, Sludge Bomb, </w:t>
             </w:r>
+            <w:proofErr w:type="spellStart"/>
             <w:r>
               <w:t>Thunderwave</w:t>
+            </w:r>
+            <w:proofErr w:type="spellEnd"/>
+            <w:r>
+              <w:t>, Earth Power</w:t>
+            </w:r>
+          </w:p>
+        </w:tc>
+        <w:tc>
+          <w:tcPr>
+            <w:tcW w:w="1881" w:type="dxa"/>
+          </w:tcPr>
+          <w:p>
+            <w:pPr>
+              <w:jc w:val="center"/>
+            </w:pPr>
+            <w:r>
+              <w:t>Ground Poison</w:t>
+            </w:r>
+          </w:p>
+        </w:tc>
+        <w:tc>
+          <w:tcPr>
+            <w:tcW w:w="1837" w:type="dxa"/>
+          </w:tcPr>
+          <w:p>
+            <w:pPr>
+              <w:jc w:val="center"/>
+            </w:pPr>
+            <w:r>
+              <w:t>Stench</w:t>
+            </w:r>
+          </w:p>
+        </w:tc>
+        <w:tc>
+          <w:tcPr>
+            <w:tcW w:w="1786" w:type="dxa"/>
+          </w:tcPr>
+          <w:p>
+            <w:pPr>
+              <w:jc w:val="center"/>
+            </w:pPr>
+            <w:r>
+              <w:t>109,58,92,30,84,103</w:t>
+            </w:r>
+          </w:p>
+        </w:tc>
+        <w:tc>
+          <w:tcPr>
+            <w:tcW w:w="1623" w:type="dxa"/>
+          </w:tcPr>
+          <w:p>
+            <w:pPr>
+              <w:jc w:val="center"/>
+            </w:pPr>
+            <w:proofErr w:type="spellStart"/>
+            <w:r>
+              <w:t>Koffing</w:t>
+            </w:r>
+            <w:proofErr w:type="spellEnd"/>
+            <w:r>
+              <w:t xml:space="preserve"> in lavender</w:t>
+            </w:r>
+          </w:p>
+        </w:tc>
+      </w:tr>
+      <w:tr>
+        <w:trPr>
+          <w:trHeight w:val="280"/>
+        </w:trPr>
+        <w:tc>
+          <w:tcPr>
+            <w:tcW w:w="2077" w:type="dxa"/>
+          </w:tcPr>
+          <w:p>
+            <w:pPr>
+              <w:jc w:val="center"/>
+            </w:pPr>
+            <w:proofErr w:type="spellStart"/>
+            <w:r>
+              <w:t>Larviturnt</w:t>
+            </w:r>
+            <w:proofErr w:type="spellEnd"/>
+          </w:p>
+        </w:tc>
+        <w:tc>
+          <w:tcPr>
+            <w:tcW w:w="1913" w:type="dxa"/>
+          </w:tcPr>
+          <w:p>
+            <w:pPr>
+              <w:jc w:val="center"/>
+            </w:pPr>
+            <w:r>
+              <w:t>Bite, Sunny Day, 10, screech, 14, vine whip, 19, brutal swing, 23, scary face, 28, razor leaf, 32, dark pulse, 41, crunch, 46, solar blade, 50, flamethrower, 55, solar beam</w:t>
+            </w:r>
+          </w:p>
+        </w:tc>
+        <w:tc>
+          <w:tcPr>
+            <w:tcW w:w="1881" w:type="dxa"/>
+          </w:tcPr>
+          <w:p>
+            <w:pPr>
+              <w:jc w:val="center"/>
+            </w:pPr>
+            <w:r>
+              <w:t>Dark</w:t>
+            </w:r>
+          </w:p>
+        </w:tc>
+        <w:tc>
+          <w:tcPr>
+            <w:tcW w:w="1837" w:type="dxa"/>
+          </w:tcPr>
+          <w:p>
+            <w:pPr>
+              <w:jc w:val="center"/>
+            </w:pPr>
+            <w:r>
+              <w:t>Intimidate</w:t>
+            </w:r>
+          </w:p>
+        </w:tc>
+        <w:tc>
+          <w:tcPr>
+            <w:tcW w:w="1786" w:type="dxa"/>
+          </w:tcPr>
+          <w:p>
+            <w:pPr>
+              <w:jc w:val="center"/>
+            </w:pPr>
+            <w:r>
+              <w:t>50,70,50,39,44,50</w:t>
+            </w:r>
+          </w:p>
+        </w:tc>
+        <w:tc>
+          <w:tcPr>
+            <w:tcW w:w="1623" w:type="dxa"/>
+          </w:tcPr>
+          <w:p>
+            <w:pPr>
+              <w:jc w:val="center"/>
+            </w:pPr>
+            <w:r>
+              <w:t xml:space="preserve">Viridian for </w:t>
+            </w:r>
+            <w:proofErr w:type="spellStart"/>
+            <w:r>
+              <w:t>Beedrill</w:t>
+            </w:r>
+            <w:proofErr w:type="spellEnd"/>
+          </w:p>
+        </w:tc>
+      </w:tr>
+      <w:tr>
+        <w:trPr>
+          <w:trHeight w:val="280"/>
+        </w:trPr>
+        <w:tc>
+          <w:tcPr>
+            <w:tcW w:w="2077" w:type="dxa"/>
+          </w:tcPr>
+          <w:p>
+            <w:pPr>
+              <w:jc w:val="center"/>
+            </w:pPr>
+            <w:proofErr w:type="spellStart"/>
+            <w:r>
+              <w:t>Pupiturnt</w:t>
+            </w:r>
+            <w:proofErr w:type="spellEnd"/>
+            <w:r>
+              <w:t xml:space="preserve"> (35)</w:t>
+            </w:r>
+          </w:p>
+        </w:tc>
+        <w:tc>
+          <w:tcPr>
+            <w:tcW w:w="1913" w:type="dxa"/>
+          </w:tcPr>
+          <w:p>
+            <w:pPr>
+              <w:jc w:val="center"/>
+            </w:pPr>
+            <w:r>
+              <w:t>Bite, Sunny Day, 10, screech, 14, vine whip, 19, brutal swing, 23, scary face, 28, razor leaf</w:t>
+            </w:r>
+            <w:r>
+              <w:t>, 32, dark pulse, 47, crunch, 54, solar blade, 60, flamethrower, 67</w:t>
+            </w:r>
+            <w:r>
+              <w:t>, solar beam</w:t>
+            </w:r>
+          </w:p>
+        </w:tc>
+        <w:tc>
+          <w:tcPr>
+            <w:tcW w:w="1881" w:type="dxa"/>
+          </w:tcPr>
+          <w:p>
+            <w:pPr>
+              <w:jc w:val="center"/>
+            </w:pPr>
+            <w:r>
+              <w:t>Dark</w:t>
+            </w:r>
+          </w:p>
+        </w:tc>
+        <w:tc>
+          <w:tcPr>
+            <w:tcW w:w="1837" w:type="dxa"/>
+          </w:tcPr>
+          <w:p>
+            <w:pPr>
+              <w:jc w:val="center"/>
+            </w:pPr>
+            <w:r>
+              <w:t>Intimidate</w:t>
+            </w:r>
+          </w:p>
+        </w:tc>
+        <w:tc>
+          <w:tcPr>
+            <w:tcW w:w="1786" w:type="dxa"/>
+          </w:tcPr>
+          <w:p>
+            <w:pPr>
+              <w:jc w:val="center"/>
+            </w:pPr>
+            <w:r>
+              <w:t>70,90, 66,49,66,70</w:t>
+            </w:r>
+          </w:p>
+        </w:tc>
+        <w:tc>
+          <w:tcPr>
+            <w:tcW w:w="1623" w:type="dxa"/>
+          </w:tcPr>
+          <w:p>
+            <w:pPr>
+              <w:jc w:val="center"/>
+            </w:pPr>
+            <w:r>
+              <w:t>---</w:t>
+            </w:r>
+          </w:p>
+        </w:tc>
+      </w:tr>
+      <w:tr>
+        <w:trPr>
+          <w:trHeight w:val="280"/>
+        </w:trPr>
+        <w:tc>
+          <w:tcPr>
+            <w:tcW w:w="2077" w:type="dxa"/>
+          </w:tcPr>
+          <w:p>
+            <w:pPr>
+              <w:jc w:val="center"/>
+            </w:pPr>
+            <w:proofErr w:type="spellStart"/>
+            <w:r>
+              <w:t>Turntitar</w:t>
+            </w:r>
+            <w:proofErr w:type="spellEnd"/>
+            <w:r>
+              <w:t xml:space="preserve"> (55)</w:t>
+            </w:r>
+          </w:p>
+        </w:tc>
+        <w:tc>
+          <w:tcPr>
+            <w:tcW w:w="1913" w:type="dxa"/>
+          </w:tcPr>
+          <w:p>
+            <w:pPr>
+              <w:jc w:val="center"/>
+            </w:pPr>
+            <w:r>
+              <w:t xml:space="preserve">Sucker punch, Elemental Fangs, </w:t>
+            </w:r>
+            <w:r>
+              <w:t xml:space="preserve">Bite, Sunny Day, 10, screech, 14, vine whip, 19, </w:t>
+            </w:r>
+            <w:r>
+              <w:lastRenderedPageBreak/>
+              <w:t>brutal swing, 23, scary face, 28</w:t>
+            </w:r>
+            <w:r>
+              <w:t>, razor leaf, 32, dark pulse, 47</w:t>
+            </w:r>
+            <w:r>
+              <w:t xml:space="preserve">, crunch, </w:t>
+            </w:r>
+            <w:r>
+              <w:t>54</w:t>
+            </w:r>
+            <w:r>
+              <w:t xml:space="preserve">, solar blade, </w:t>
+            </w:r>
+            <w:r>
+              <w:t>63</w:t>
+            </w:r>
+            <w:r>
+              <w:t xml:space="preserve">, flamethrower, </w:t>
+            </w:r>
+            <w:r>
+              <w:t>73</w:t>
+            </w:r>
+            <w:r>
+              <w:t>, solar beam</w:t>
+            </w:r>
+          </w:p>
+        </w:tc>
+        <w:tc>
+          <w:tcPr>
+            <w:tcW w:w="1881" w:type="dxa"/>
+          </w:tcPr>
+          <w:p>
+            <w:pPr>
+              <w:jc w:val="center"/>
+            </w:pPr>
+            <w:r>
+              <w:lastRenderedPageBreak/>
+              <w:t>Dark Grass</w:t>
+            </w:r>
+          </w:p>
+        </w:tc>
+        <w:tc>
+          <w:tcPr>
+            <w:tcW w:w="1837" w:type="dxa"/>
+          </w:tcPr>
+          <w:p>
+            <w:pPr>
+              <w:jc w:val="center"/>
+            </w:pPr>
+            <w:r>
+              <w:t>Chlorophyll</w:t>
             </w:r>
             <w:bookmarkStart w:id="0" w:name="_GoBack"/>
             <w:bookmarkEnd w:id="0"/>
-            <w:r>
-              <w:t>, Earth Power</w:t>
+          </w:p>
+        </w:tc>
+        <w:tc>
+          <w:tcPr>
+            <w:tcW w:w="1786" w:type="dxa"/>
+          </w:tcPr>
+          <w:p>
+            <w:pPr>
+              <w:jc w:val="center"/>
+            </w:pPr>
+            <w:r>
+              <w:t>100,140,100,55</w:t>
+            </w:r>
+            <w:r>
+              <w:t>,95,90</w:t>
+            </w:r>
+          </w:p>
+        </w:tc>
+        <w:tc>
+          <w:tcPr>
+            <w:tcW w:w="1623" w:type="dxa"/>
+          </w:tcPr>
+          <w:p>
+            <w:pPr>
+              <w:jc w:val="center"/>
+            </w:pPr>
+            <w:r>
+              <w:t>---</w:t>
+            </w:r>
+          </w:p>
+        </w:tc>
+      </w:tr>
+      <w:tr>
+        <w:trPr>
+          <w:trHeight w:val="280"/>
+        </w:trPr>
+        <w:tc>
+          <w:tcPr>
+            <w:tcW w:w="2077" w:type="dxa"/>
+          </w:tcPr>
+          <w:p>
+            <w:pPr>
+              <w:jc w:val="center"/>
+            </w:pPr>
+            <w:r>
+              <w:t xml:space="preserve">Corrupted </w:t>
+            </w:r>
+            <w:proofErr w:type="spellStart"/>
+            <w:r>
+              <w:t>Porygon</w:t>
+            </w:r>
+            <w:proofErr w:type="spellEnd"/>
+          </w:p>
+        </w:tc>
+        <w:tc>
+          <w:tcPr>
+            <w:tcW w:w="1913" w:type="dxa"/>
+          </w:tcPr>
+          <w:p>
+            <w:pPr>
+              <w:jc w:val="center"/>
+            </w:pPr>
+            <w:r>
+              <w:t>Zap Cannon</w:t>
+            </w:r>
+          </w:p>
+          <w:p>
+            <w:pPr>
+              <w:jc w:val="center"/>
+            </w:pPr>
+            <w:r>
+              <w:t>Psychic</w:t>
+            </w:r>
+          </w:p>
+          <w:p>
+            <w:pPr>
+              <w:jc w:val="center"/>
+            </w:pPr>
+            <w:r>
+              <w:t>Confuse Ray</w:t>
+            </w:r>
+          </w:p>
+          <w:p>
+            <w:pPr>
+              <w:jc w:val="center"/>
+            </w:pPr>
+            <w:r>
+              <w:t>Recover</w:t>
             </w:r>
           </w:p>
         </w:tc>
@@ -2272,7 +2962,7 @@
               <w:jc w:val="center"/>
             </w:pPr>
             <w:r>
-              <w:t>Ground Poison</w:t>
+              <w:t>Psychic Electric</w:t>
             </w:r>
           </w:p>
         </w:tc>
@@ -2285,7 +2975,7 @@
               <w:jc w:val="center"/>
             </w:pPr>
             <w:r>
-              <w:t>Stench</w:t>
+              <w:t>Download</w:t>
             </w:r>
           </w:p>
         </w:tc>
@@ -2298,7 +2988,7 @@
               <w:jc w:val="center"/>
             </w:pPr>
             <w:r>
-              <w:t>109,58,92,30,84,103</w:t>
+              <w:t>85,80,90,40,125,95</w:t>
             </w:r>
           </w:p>
         </w:tc>
@@ -2311,7 +3001,272 @@
               <w:jc w:val="center"/>
             </w:pPr>
             <w:r>
-              <w:t>Koffing in lavender</w:t>
+              <w:t xml:space="preserve">Trade </w:t>
+            </w:r>
+            <w:proofErr w:type="spellStart"/>
+            <w:r>
+              <w:t>Silph</w:t>
+            </w:r>
+            <w:proofErr w:type="spellEnd"/>
+            <w:r>
+              <w:t xml:space="preserve"> for </w:t>
+            </w:r>
+            <w:proofErr w:type="spellStart"/>
+            <w:r>
+              <w:t>Kadabra</w:t>
+            </w:r>
+            <w:proofErr w:type="spellEnd"/>
+          </w:p>
+        </w:tc>
+      </w:tr>
+      <w:tr>
+        <w:trPr>
+          <w:trHeight w:val="280"/>
+        </w:trPr>
+        <w:tc>
+          <w:tcPr>
+            <w:tcW w:w="2077" w:type="dxa"/>
+          </w:tcPr>
+          <w:p>
+            <w:pPr>
+              <w:jc w:val="center"/>
+            </w:pPr>
+            <w:r>
+              <w:t xml:space="preserve">Thunder </w:t>
+            </w:r>
+            <w:proofErr w:type="spellStart"/>
+            <w:r>
+              <w:t>Altaria</w:t>
+            </w:r>
+            <w:proofErr w:type="spellEnd"/>
+          </w:p>
+        </w:tc>
+        <w:tc>
+          <w:tcPr>
+            <w:tcW w:w="1913" w:type="dxa"/>
+          </w:tcPr>
+          <w:p>
+            <w:pPr>
+              <w:jc w:val="center"/>
+            </w:pPr>
+            <w:r>
+              <w:t>Thunder</w:t>
+            </w:r>
+          </w:p>
+          <w:p>
+            <w:pPr>
+              <w:jc w:val="center"/>
+            </w:pPr>
+            <w:r>
+              <w:t>Rain Dance</w:t>
+            </w:r>
+          </w:p>
+          <w:p>
+            <w:pPr>
+              <w:jc w:val="center"/>
+            </w:pPr>
+            <w:r>
+              <w:t>Dragon Pulse</w:t>
+            </w:r>
+          </w:p>
+          <w:p>
+            <w:pPr>
+              <w:jc w:val="center"/>
+            </w:pPr>
+            <w:r>
+              <w:t>Volt Switch</w:t>
+            </w:r>
+          </w:p>
+        </w:tc>
+        <w:tc>
+          <w:tcPr>
+            <w:tcW w:w="1881" w:type="dxa"/>
+          </w:tcPr>
+          <w:p>
+            <w:pPr>
+              <w:jc w:val="center"/>
+            </w:pPr>
+            <w:r>
+              <w:t>Dragon Electric</w:t>
+            </w:r>
+          </w:p>
+        </w:tc>
+        <w:tc>
+          <w:tcPr>
+            <w:tcW w:w="1837" w:type="dxa"/>
+          </w:tcPr>
+          <w:p>
+            <w:pPr>
+              <w:jc w:val="center"/>
+            </w:pPr>
+            <w:r>
+              <w:t>Drizzle</w:t>
+            </w:r>
+          </w:p>
+        </w:tc>
+        <w:tc>
+          <w:tcPr>
+            <w:tcW w:w="1786" w:type="dxa"/>
+          </w:tcPr>
+          <w:p>
+            <w:pPr>
+              <w:jc w:val="center"/>
+            </w:pPr>
+            <w:r>
+              <w:t>75,60,95,70,90,110</w:t>
+            </w:r>
+          </w:p>
+        </w:tc>
+        <w:tc>
+          <w:tcPr>
+            <w:tcW w:w="1623" w:type="dxa"/>
+          </w:tcPr>
+          <w:p>
+            <w:pPr>
+              <w:jc w:val="center"/>
+            </w:pPr>
+            <w:r>
+              <w:t xml:space="preserve">Trade </w:t>
+            </w:r>
+            <w:proofErr w:type="spellStart"/>
+            <w:r>
+              <w:t>raichu</w:t>
+            </w:r>
+            <w:proofErr w:type="spellEnd"/>
+            <w:r>
+              <w:t xml:space="preserve"> at </w:t>
+            </w:r>
+            <w:proofErr w:type="spellStart"/>
+            <w:r>
+              <w:t>PowerPlant</w:t>
+            </w:r>
+            <w:proofErr w:type="spellEnd"/>
+          </w:p>
+        </w:tc>
+      </w:tr>
+      <w:tr>
+        <w:trPr>
+          <w:trHeight w:val="280"/>
+        </w:trPr>
+        <w:tc>
+          <w:tcPr>
+            <w:tcW w:w="2077" w:type="dxa"/>
+          </w:tcPr>
+          <w:p>
+            <w:pPr>
+              <w:jc w:val="center"/>
+            </w:pPr>
+            <w:proofErr w:type="spellStart"/>
+            <w:r>
+              <w:t>Boarock</w:t>
+            </w:r>
+            <w:proofErr w:type="spellEnd"/>
+          </w:p>
+          <w:p>
+            <w:pPr>
+              <w:jc w:val="center"/>
+            </w:pPr>
+            <w:proofErr w:type="spellStart"/>
+            <w:r>
+              <w:t>Emboar</w:t>
+            </w:r>
+            <w:proofErr w:type="spellEnd"/>
+          </w:p>
+        </w:tc>
+        <w:tc>
+          <w:tcPr>
+            <w:tcW w:w="1913" w:type="dxa"/>
+          </w:tcPr>
+          <w:p>
+            <w:pPr>
+              <w:jc w:val="center"/>
+            </w:pPr>
+            <w:r>
+              <w:t>Sand Storm</w:t>
+            </w:r>
+          </w:p>
+          <w:p>
+            <w:pPr>
+              <w:jc w:val="center"/>
+            </w:pPr>
+            <w:r>
+              <w:t>Stone Edge</w:t>
+            </w:r>
+          </w:p>
+          <w:p>
+            <w:pPr>
+              <w:jc w:val="center"/>
+            </w:pPr>
+            <w:r>
+              <w:t>Flare Blitz</w:t>
+            </w:r>
+          </w:p>
+          <w:p>
+            <w:pPr>
+              <w:jc w:val="center"/>
+            </w:pPr>
+            <w:r>
+              <w:t>Head Smash</w:t>
+            </w:r>
+          </w:p>
+        </w:tc>
+        <w:tc>
+          <w:tcPr>
+            <w:tcW w:w="1881" w:type="dxa"/>
+          </w:tcPr>
+          <w:p>
+            <w:pPr>
+              <w:jc w:val="center"/>
+            </w:pPr>
+            <w:r>
+              <w:t>Fire Rock</w:t>
+            </w:r>
+          </w:p>
+        </w:tc>
+        <w:tc>
+          <w:tcPr>
+            <w:tcW w:w="1837" w:type="dxa"/>
+          </w:tcPr>
+          <w:p>
+            <w:pPr>
+              <w:jc w:val="center"/>
+            </w:pPr>
+            <w:r>
+              <w:t>Sand Stream</w:t>
+            </w:r>
+          </w:p>
+        </w:tc>
+        <w:tc>
+          <w:tcPr>
+            <w:tcW w:w="1786" w:type="dxa"/>
+          </w:tcPr>
+          <w:p>
+            <w:pPr>
+              <w:jc w:val="center"/>
+            </w:pPr>
+            <w:r>
+              <w:t>110,125,60,60,80,85</w:t>
+            </w:r>
+          </w:p>
+        </w:tc>
+        <w:tc>
+          <w:tcPr>
+            <w:tcW w:w="1623" w:type="dxa"/>
+          </w:tcPr>
+          <w:p>
+            <w:pPr>
+              <w:jc w:val="center"/>
+            </w:pPr>
+            <w:r>
+              <w:t xml:space="preserve">Trade </w:t>
+            </w:r>
+            <w:proofErr w:type="spellStart"/>
+            <w:r>
+              <w:t>Magmar</w:t>
+            </w:r>
+            <w:proofErr w:type="spellEnd"/>
+            <w:r>
+              <w:t xml:space="preserve"> in Cinnabar Mansion</w:t>
             </w:r>
           </w:p>
         </w:tc>
@@ -2436,6 +3391,30 @@
       </w:pPr>
       <w:r>
         <w:t>Black Mask</w:t>
+      </w:r>
+    </w:p>
+    <w:p>
+      <w:pPr>
+        <w:pStyle w:val="ListParagraph"/>
+        <w:numPr>
+          <w:ilvl w:val="0"/>
+          <w:numId w:val="1"/>
+        </w:numPr>
+      </w:pPr>
+      <w:r>
+        <w:t>Saucy Blue</w:t>
+      </w:r>
+    </w:p>
+    <w:p>
+      <w:pPr>
+        <w:pStyle w:val="ListParagraph"/>
+        <w:numPr>
+          <w:ilvl w:val="0"/>
+          <w:numId w:val="1"/>
+        </w:numPr>
+      </w:pPr>
+      <w:r>
+        <w:t>Violet Raindrop</w:t>
       </w:r>
     </w:p>
     <w:sectPr>

</xml_diff>